<commit_message>
Added all of my info
</commit_message>
<xml_diff>
--- a/documents/research_design.docx
+++ b/documents/research_design.docx
@@ -3222,7 +3222,7 @@
         </w:trPr>
         <w:tc>
           <w:tcPr>
-            <w:tcW w:w="9360" w:type="dxa"/>
+            <w:tcW w:w="9350" w:type="dxa"/>
             <w:gridSpan w:val="2"/>
           </w:tcPr>
           <w:p>
@@ -3259,7 +3259,7 @@
         </w:trPr>
         <w:tc>
           <w:tcPr>
-            <w:tcW w:w="9360" w:type="dxa"/>
+            <w:tcW w:w="9350" w:type="dxa"/>
             <w:gridSpan w:val="2"/>
           </w:tcPr>
           <w:p>
@@ -3287,7 +3287,7 @@
         </w:trPr>
         <w:tc>
           <w:tcPr>
-            <w:tcW w:w="9360" w:type="dxa"/>
+            <w:tcW w:w="9350" w:type="dxa"/>
             <w:gridSpan w:val="2"/>
           </w:tcPr>
           <w:p>
@@ -3322,7 +3322,7 @@
         </w:trPr>
         <w:tc>
           <w:tcPr>
-            <w:tcW w:w="9360" w:type="dxa"/>
+            <w:tcW w:w="9350" w:type="dxa"/>
             <w:gridSpan w:val="2"/>
           </w:tcPr>
           <w:p>
@@ -3358,7 +3358,7 @@
         </w:trPr>
         <w:tc>
           <w:tcPr>
-            <w:tcW w:w="9360" w:type="dxa"/>
+            <w:tcW w:w="9350" w:type="dxa"/>
             <w:gridSpan w:val="2"/>
           </w:tcPr>
           <w:p>
@@ -3395,7 +3395,7 @@
         </w:trPr>
         <w:tc>
           <w:tcPr>
-            <w:tcW w:w="3975" w:type="dxa"/>
+            <w:tcW w:w="3972" w:type="dxa"/>
           </w:tcPr>
           <w:p>
             <w:pPr>
@@ -3425,7 +3425,7 @@
         </w:tc>
         <w:tc>
           <w:tcPr>
-            <w:tcW w:w="5385" w:type="dxa"/>
+            <w:tcW w:w="5378" w:type="dxa"/>
           </w:tcPr>
           <w:p>
             <w:pPr>
@@ -3460,7 +3460,7 @@
         </w:trPr>
         <w:tc>
           <w:tcPr>
-            <w:tcW w:w="3975" w:type="dxa"/>
+            <w:tcW w:w="3972" w:type="dxa"/>
           </w:tcPr>
           <w:p>
             <w:pPr>
@@ -3490,7 +3490,7 @@
         </w:tc>
         <w:tc>
           <w:tcPr>
-            <w:tcW w:w="5385" w:type="dxa"/>
+            <w:tcW w:w="5378" w:type="dxa"/>
           </w:tcPr>
           <w:p>
             <w:pPr>
@@ -3525,7 +3525,7 @@
         </w:trPr>
         <w:tc>
           <w:tcPr>
-            <w:tcW w:w="9360" w:type="dxa"/>
+            <w:tcW w:w="9350" w:type="dxa"/>
             <w:gridSpan w:val="2"/>
           </w:tcPr>
           <w:p>
@@ -3562,332 +3562,307 @@
         </w:trPr>
         <w:tc>
           <w:tcPr>
-            <w:tcW w:w="3975" w:type="dxa"/>
-          </w:tcPr>
-          <w:p>
-            <w:pPr>
-              <w:rPr>
-                <w:rFonts w:ascii="Roboto" w:eastAsia="Roboto" w:hAnsi="Roboto" w:cs="Roboto"/>
-                <w:i/>
-                <w:iCs/>
-                <w:color w:val="1D2125"/>
-                <w:sz w:val="24"/>
-                <w:szCs w:val="24"/>
-                <w:lang w:val="en-US"/>
-              </w:rPr>
-            </w:pPr>
-            <w:r>
-              <w:rPr>
-                <w:rFonts w:ascii="Roboto" w:eastAsia="Roboto" w:hAnsi="Roboto" w:cs="Roboto"/>
-                <w:i/>
-                <w:iCs/>
-                <w:color w:val="1D2125"/>
-                <w:sz w:val="24"/>
-                <w:szCs w:val="24"/>
-                <w:lang w:val="en-US"/>
-              </w:rPr>
-              <w:t>Insert question 1 here</w:t>
-            </w:r>
-          </w:p>
-        </w:tc>
-        <w:tc>
-          <w:tcPr>
-            <w:tcW w:w="5385" w:type="dxa"/>
-          </w:tcPr>
-          <w:p>
-            <w:pPr>
-              <w:rPr>
-                <w:rFonts w:ascii="Roboto" w:eastAsia="Roboto" w:hAnsi="Roboto" w:cs="Roboto"/>
-                <w:i/>
-                <w:iCs/>
-                <w:color w:val="1D2125"/>
-                <w:sz w:val="24"/>
-                <w:szCs w:val="24"/>
-                <w:lang w:val="en-US"/>
-              </w:rPr>
-            </w:pPr>
-            <w:r>
-              <w:rPr>
-                <w:rFonts w:ascii="Roboto" w:eastAsia="Roboto" w:hAnsi="Roboto" w:cs="Roboto"/>
-                <w:i/>
-                <w:iCs/>
-                <w:color w:val="1D2125"/>
-                <w:sz w:val="24"/>
-                <w:szCs w:val="24"/>
-                <w:lang w:val="en-US"/>
-              </w:rPr>
-              <w:t>Insert answer to question 1 here</w:t>
-            </w:r>
-          </w:p>
-        </w:tc>
-      </w:tr>
-      <w:tr>
-        <w:trPr>
-          <w:trHeight w:val="300"/>
-        </w:trPr>
-        <w:tc>
-          <w:tcPr>
-            <w:tcW w:w="3975" w:type="dxa"/>
-          </w:tcPr>
-          <w:p>
-            <w:pPr>
-              <w:rPr>
-                <w:rFonts w:ascii="Roboto" w:eastAsia="Roboto" w:hAnsi="Roboto" w:cs="Roboto"/>
-                <w:i/>
-                <w:iCs/>
-                <w:color w:val="1D2125"/>
-                <w:sz w:val="24"/>
-                <w:szCs w:val="24"/>
-                <w:lang w:val="en-US"/>
-              </w:rPr>
-            </w:pPr>
-            <w:r>
-              <w:rPr>
-                <w:rFonts w:ascii="Roboto" w:eastAsia="Roboto" w:hAnsi="Roboto" w:cs="Roboto"/>
-                <w:i/>
-                <w:iCs/>
-                <w:color w:val="1D2125"/>
-                <w:sz w:val="24"/>
-                <w:szCs w:val="24"/>
-                <w:lang w:val="en-US"/>
-              </w:rPr>
-              <w:t>Insert question 2 here</w:t>
-            </w:r>
-          </w:p>
-        </w:tc>
-        <w:tc>
-          <w:tcPr>
-            <w:tcW w:w="5385" w:type="dxa"/>
-          </w:tcPr>
-          <w:p>
-            <w:pPr>
-              <w:rPr>
-                <w:rFonts w:ascii="Roboto" w:eastAsia="Roboto" w:hAnsi="Roboto" w:cs="Roboto"/>
-                <w:i/>
-                <w:iCs/>
-                <w:color w:val="1D2125"/>
-                <w:sz w:val="24"/>
-                <w:szCs w:val="24"/>
-                <w:lang w:val="en-US"/>
-              </w:rPr>
-            </w:pPr>
-            <w:r>
-              <w:rPr>
-                <w:rFonts w:ascii="Roboto" w:eastAsia="Roboto" w:hAnsi="Roboto" w:cs="Roboto"/>
-                <w:i/>
-                <w:iCs/>
-                <w:color w:val="1D2125"/>
-                <w:sz w:val="24"/>
-                <w:szCs w:val="24"/>
-                <w:lang w:val="en-US"/>
-              </w:rPr>
-              <w:t>Insert answer to question 2 here</w:t>
-            </w:r>
-          </w:p>
-        </w:tc>
-      </w:tr>
-      <w:tr>
-        <w:trPr>
-          <w:trHeight w:val="300"/>
-        </w:trPr>
-        <w:tc>
-          <w:tcPr>
-            <w:tcW w:w="3975" w:type="dxa"/>
-          </w:tcPr>
-          <w:p>
-            <w:pPr>
-              <w:rPr>
-                <w:rFonts w:ascii="Roboto" w:eastAsia="Roboto" w:hAnsi="Roboto" w:cs="Roboto"/>
-                <w:i/>
-                <w:iCs/>
-                <w:color w:val="1D2125"/>
-                <w:sz w:val="24"/>
-                <w:szCs w:val="24"/>
-                <w:lang w:val="en-US"/>
-              </w:rPr>
-            </w:pPr>
-            <w:r>
-              <w:rPr>
-                <w:rFonts w:ascii="Roboto" w:eastAsia="Roboto" w:hAnsi="Roboto" w:cs="Roboto"/>
-                <w:i/>
-                <w:iCs/>
-                <w:color w:val="1D2125"/>
-                <w:sz w:val="24"/>
-                <w:szCs w:val="24"/>
-                <w:lang w:val="en-US"/>
-              </w:rPr>
-              <w:t>Insert question 3 here</w:t>
-            </w:r>
-          </w:p>
-        </w:tc>
-        <w:tc>
-          <w:tcPr>
-            <w:tcW w:w="5385" w:type="dxa"/>
-          </w:tcPr>
-          <w:p>
-            <w:pPr>
-              <w:rPr>
-                <w:rFonts w:ascii="Roboto" w:eastAsia="Roboto" w:hAnsi="Roboto" w:cs="Roboto"/>
-                <w:i/>
-                <w:iCs/>
-                <w:color w:val="1D2125"/>
-                <w:sz w:val="24"/>
-                <w:szCs w:val="24"/>
-                <w:lang w:val="en-US"/>
-              </w:rPr>
-            </w:pPr>
-            <w:r>
-              <w:rPr>
-                <w:rFonts w:ascii="Roboto" w:eastAsia="Roboto" w:hAnsi="Roboto" w:cs="Roboto"/>
-                <w:i/>
-                <w:iCs/>
-                <w:color w:val="1D2125"/>
-                <w:sz w:val="24"/>
-                <w:szCs w:val="24"/>
-                <w:lang w:val="en-US"/>
-              </w:rPr>
-              <w:t>Insert answer to question 3 here</w:t>
-            </w:r>
-          </w:p>
-        </w:tc>
-      </w:tr>
-      <w:tr>
-        <w:trPr>
-          <w:trHeight w:val="300"/>
-        </w:trPr>
-        <w:tc>
-          <w:tcPr>
-            <w:tcW w:w="3975" w:type="dxa"/>
-          </w:tcPr>
-          <w:p>
-            <w:pPr>
-              <w:rPr>
-                <w:rFonts w:ascii="Roboto" w:eastAsia="Roboto" w:hAnsi="Roboto" w:cs="Roboto"/>
-                <w:i/>
-                <w:iCs/>
-                <w:color w:val="1D2125"/>
-                <w:sz w:val="24"/>
-                <w:szCs w:val="24"/>
-                <w:lang w:val="en-US"/>
-              </w:rPr>
-            </w:pPr>
-            <w:r>
-              <w:rPr>
-                <w:rFonts w:ascii="Roboto" w:eastAsia="Roboto" w:hAnsi="Roboto" w:cs="Roboto"/>
-                <w:i/>
-                <w:iCs/>
-                <w:color w:val="1D2125"/>
-                <w:sz w:val="24"/>
-                <w:szCs w:val="24"/>
-                <w:lang w:val="en-US"/>
-              </w:rPr>
-              <w:t>Insert question 4 here</w:t>
-            </w:r>
-          </w:p>
-        </w:tc>
-        <w:tc>
-          <w:tcPr>
-            <w:tcW w:w="5385" w:type="dxa"/>
-          </w:tcPr>
-          <w:p>
-            <w:pPr>
-              <w:rPr>
-                <w:rFonts w:ascii="Roboto" w:eastAsia="Roboto" w:hAnsi="Roboto" w:cs="Roboto"/>
-                <w:i/>
-                <w:iCs/>
-                <w:color w:val="1D2125"/>
-                <w:sz w:val="24"/>
-                <w:szCs w:val="24"/>
-                <w:lang w:val="en-US"/>
-              </w:rPr>
-            </w:pPr>
-            <w:r>
-              <w:rPr>
-                <w:rFonts w:ascii="Roboto" w:eastAsia="Roboto" w:hAnsi="Roboto" w:cs="Roboto"/>
-                <w:i/>
-                <w:iCs/>
-                <w:color w:val="1D2125"/>
-                <w:sz w:val="24"/>
-                <w:szCs w:val="24"/>
-                <w:lang w:val="en-US"/>
-              </w:rPr>
-              <w:t>Insert answer to question 4 here</w:t>
-            </w:r>
-          </w:p>
-        </w:tc>
-      </w:tr>
-      <w:tr>
-        <w:trPr>
-          <w:trHeight w:val="300"/>
-        </w:trPr>
-        <w:tc>
-          <w:tcPr>
-            <w:tcW w:w="3975" w:type="dxa"/>
-          </w:tcPr>
-          <w:p>
-            <w:pPr>
-              <w:rPr>
-                <w:rFonts w:ascii="Roboto" w:eastAsia="Roboto" w:hAnsi="Roboto" w:cs="Roboto"/>
-                <w:i/>
-                <w:iCs/>
-                <w:color w:val="1D2125"/>
-                <w:sz w:val="24"/>
-                <w:szCs w:val="24"/>
-                <w:lang w:val="en-US"/>
-              </w:rPr>
-            </w:pPr>
-            <w:r>
-              <w:rPr>
-                <w:rFonts w:ascii="Roboto" w:eastAsia="Roboto" w:hAnsi="Roboto" w:cs="Roboto"/>
-                <w:i/>
-                <w:iCs/>
-                <w:color w:val="1D2125"/>
-                <w:sz w:val="24"/>
-                <w:szCs w:val="24"/>
-                <w:lang w:val="en-US"/>
-              </w:rPr>
-              <w:t>Insert question 5 here</w:t>
-            </w:r>
-          </w:p>
-        </w:tc>
-        <w:tc>
-          <w:tcPr>
-            <w:tcW w:w="5385" w:type="dxa"/>
-          </w:tcPr>
-          <w:p>
-            <w:pPr>
-              <w:rPr>
-                <w:rFonts w:ascii="Roboto" w:eastAsia="Roboto" w:hAnsi="Roboto" w:cs="Roboto"/>
-                <w:i/>
-                <w:iCs/>
-                <w:color w:val="1D2125"/>
-                <w:sz w:val="24"/>
-                <w:szCs w:val="24"/>
-                <w:lang w:val="en-US"/>
-              </w:rPr>
-            </w:pPr>
-            <w:r>
-              <w:rPr>
-                <w:rFonts w:ascii="Roboto" w:eastAsia="Roboto" w:hAnsi="Roboto" w:cs="Roboto"/>
-                <w:i/>
-                <w:iCs/>
-                <w:color w:val="1D2125"/>
-                <w:sz w:val="24"/>
-                <w:szCs w:val="24"/>
-                <w:lang w:val="en-US"/>
-              </w:rPr>
-              <w:t>Insert answer to question 5 here</w:t>
-            </w:r>
-          </w:p>
-        </w:tc>
-      </w:tr>
-      <w:tr>
-        <w:trPr>
-          <w:trHeight w:val="300"/>
-        </w:trPr>
-        <w:tc>
-          <w:tcPr>
-            <w:tcW w:w="9360" w:type="dxa"/>
+            <w:tcW w:w="3972" w:type="dxa"/>
+          </w:tcPr>
+          <w:p>
+            <w:pPr>
+              <w:rPr>
+                <w:rFonts w:ascii="Roboto" w:eastAsia="Roboto" w:hAnsi="Roboto" w:cs="Roboto"/>
+                <w:i/>
+                <w:iCs/>
+                <w:color w:val="1D2125"/>
+                <w:sz w:val="24"/>
+                <w:szCs w:val="24"/>
+                <w:lang w:val="en-US"/>
+              </w:rPr>
+            </w:pPr>
+            <w:r>
+              <w:rPr>
+                <w:rFonts w:ascii="Roboto" w:eastAsia="Roboto" w:hAnsi="Roboto" w:cs="Roboto"/>
+                <w:i/>
+                <w:iCs/>
+                <w:color w:val="1D2125"/>
+                <w:sz w:val="24"/>
+                <w:szCs w:val="24"/>
+              </w:rPr>
+              <w:t>What are some places you would like to visit as a newer senior citizen?</w:t>
+            </w:r>
+          </w:p>
+        </w:tc>
+        <w:tc>
+          <w:tcPr>
+            <w:tcW w:w="5378" w:type="dxa"/>
+          </w:tcPr>
+          <w:p>
+            <w:pPr>
+              <w:rPr>
+                <w:rFonts w:ascii="Roboto" w:eastAsia="Roboto" w:hAnsi="Roboto" w:cs="Roboto"/>
+                <w:i/>
+                <w:iCs/>
+                <w:color w:val="1D2125"/>
+                <w:sz w:val="24"/>
+                <w:szCs w:val="24"/>
+                <w:lang w:val="en-US"/>
+              </w:rPr>
+            </w:pPr>
+            <w:r>
+              <w:rPr>
+                <w:rFonts w:ascii="Roboto" w:eastAsia="Roboto" w:hAnsi="Roboto" w:cs="Roboto"/>
+                <w:i/>
+                <w:iCs/>
+                <w:color w:val="1D2125"/>
+                <w:sz w:val="24"/>
+                <w:szCs w:val="24"/>
+              </w:rPr>
+              <w:t>“I would like to go on more cruises that are longer than a week, maybe an Alaskan cruise one day.”</w:t>
+            </w:r>
+          </w:p>
+        </w:tc>
+      </w:tr>
+      <w:tr>
+        <w:trPr>
+          <w:trHeight w:val="300"/>
+        </w:trPr>
+        <w:tc>
+          <w:tcPr>
+            <w:tcW w:w="3972" w:type="dxa"/>
+          </w:tcPr>
+          <w:p>
+            <w:pPr>
+              <w:rPr>
+                <w:rFonts w:ascii="Roboto" w:eastAsia="Roboto" w:hAnsi="Roboto" w:cs="Roboto"/>
+                <w:i/>
+                <w:iCs/>
+                <w:color w:val="1D2125"/>
+                <w:sz w:val="24"/>
+                <w:szCs w:val="24"/>
+                <w:lang w:val="en-US"/>
+              </w:rPr>
+            </w:pPr>
+            <w:r>
+              <w:t>What would you like to see out of Lumina?</w:t>
+            </w:r>
+          </w:p>
+        </w:tc>
+        <w:tc>
+          <w:tcPr>
+            <w:tcW w:w="5378" w:type="dxa"/>
+          </w:tcPr>
+          <w:p>
+            <w:pPr>
+              <w:rPr>
+                <w:rFonts w:ascii="Roboto" w:eastAsia="Roboto" w:hAnsi="Roboto" w:cs="Roboto"/>
+                <w:i/>
+                <w:iCs/>
+                <w:color w:val="1D2125"/>
+                <w:sz w:val="24"/>
+                <w:szCs w:val="24"/>
+                <w:lang w:val="en-US"/>
+              </w:rPr>
+            </w:pPr>
+            <w:r>
+              <w:t xml:space="preserve"> “Ways to find good deals, maybe some added benefits for trips for people my age or above.”</w:t>
+            </w:r>
+          </w:p>
+        </w:tc>
+      </w:tr>
+      <w:tr>
+        <w:trPr>
+          <w:trHeight w:val="300"/>
+        </w:trPr>
+        <w:tc>
+          <w:tcPr>
+            <w:tcW w:w="3972" w:type="dxa"/>
+          </w:tcPr>
+          <w:p>
+            <w:pPr>
+              <w:rPr>
+                <w:rFonts w:ascii="Roboto" w:eastAsia="Roboto" w:hAnsi="Roboto" w:cs="Roboto"/>
+                <w:i/>
+                <w:iCs/>
+                <w:color w:val="1D2125"/>
+                <w:sz w:val="24"/>
+                <w:szCs w:val="24"/>
+                <w:lang w:val="en-US"/>
+              </w:rPr>
+            </w:pPr>
+            <w:r>
+              <w:rPr>
+                <w:rFonts w:ascii="Roboto" w:eastAsia="Roboto" w:hAnsi="Roboto" w:cs="Roboto"/>
+                <w:i/>
+                <w:iCs/>
+                <w:color w:val="1D2125"/>
+                <w:sz w:val="24"/>
+                <w:szCs w:val="24"/>
+              </w:rPr>
+              <w:lastRenderedPageBreak/>
+              <w:t>Can you give an example of these benefits?</w:t>
+            </w:r>
+          </w:p>
+        </w:tc>
+        <w:tc>
+          <w:tcPr>
+            <w:tcW w:w="5378" w:type="dxa"/>
+          </w:tcPr>
+          <w:p>
+            <w:pPr>
+              <w:rPr>
+                <w:rFonts w:ascii="Roboto" w:eastAsia="Roboto" w:hAnsi="Roboto" w:cs="Roboto"/>
+                <w:i/>
+                <w:iCs/>
+                <w:color w:val="1D2125"/>
+                <w:sz w:val="24"/>
+                <w:szCs w:val="24"/>
+                <w:lang w:val="en-US"/>
+              </w:rPr>
+            </w:pPr>
+            <w:r>
+              <w:rPr>
+                <w:rFonts w:ascii="Roboto" w:eastAsia="Roboto" w:hAnsi="Roboto" w:cs="Roboto"/>
+                <w:i/>
+                <w:iCs/>
+                <w:color w:val="1D2125"/>
+                <w:sz w:val="24"/>
+                <w:szCs w:val="24"/>
+              </w:rPr>
+              <w:t>“Being able to book a trip at a lower rate, easy to navigate through, also get good deals for the family.”</w:t>
+            </w:r>
+          </w:p>
+        </w:tc>
+      </w:tr>
+      <w:tr>
+        <w:trPr>
+          <w:trHeight w:val="300"/>
+        </w:trPr>
+        <w:tc>
+          <w:tcPr>
+            <w:tcW w:w="3972" w:type="dxa"/>
+          </w:tcPr>
+          <w:p>
+            <w:pPr>
+              <w:rPr>
+                <w:rFonts w:ascii="Roboto" w:eastAsia="Roboto" w:hAnsi="Roboto" w:cs="Roboto"/>
+                <w:i/>
+                <w:iCs/>
+                <w:color w:val="1D2125"/>
+                <w:sz w:val="24"/>
+                <w:szCs w:val="24"/>
+                <w:lang w:val="en-US"/>
+              </w:rPr>
+            </w:pPr>
+            <w:r>
+              <w:rPr>
+                <w:rFonts w:ascii="Roboto" w:eastAsia="Roboto" w:hAnsi="Roboto" w:cs="Roboto"/>
+                <w:i/>
+                <w:iCs/>
+                <w:color w:val="1D2125"/>
+                <w:sz w:val="24"/>
+                <w:szCs w:val="24"/>
+              </w:rPr>
+              <w:t>What is some other information you would like to see?</w:t>
+            </w:r>
+          </w:p>
+        </w:tc>
+        <w:tc>
+          <w:tcPr>
+            <w:tcW w:w="5378" w:type="dxa"/>
+          </w:tcPr>
+          <w:p>
+            <w:pPr>
+              <w:rPr>
+                <w:rFonts w:ascii="Roboto" w:eastAsia="Roboto" w:hAnsi="Roboto" w:cs="Roboto"/>
+                <w:i/>
+                <w:iCs/>
+                <w:color w:val="1D2125"/>
+                <w:sz w:val="24"/>
+                <w:szCs w:val="24"/>
+                <w:lang w:val="en-US"/>
+              </w:rPr>
+            </w:pPr>
+            <w:r>
+              <w:rPr>
+                <w:rFonts w:ascii="Roboto" w:eastAsia="Roboto" w:hAnsi="Roboto" w:cs="Roboto"/>
+                <w:i/>
+                <w:iCs/>
+                <w:color w:val="1D2125"/>
+                <w:sz w:val="24"/>
+                <w:szCs w:val="24"/>
+              </w:rPr>
+              <w:t>“Available flights, being able to rent a car easily along with some age 50+ places to stay.”</w:t>
+            </w:r>
+          </w:p>
+        </w:tc>
+      </w:tr>
+      <w:tr>
+        <w:trPr>
+          <w:trHeight w:val="300"/>
+        </w:trPr>
+        <w:tc>
+          <w:tcPr>
+            <w:tcW w:w="3972" w:type="dxa"/>
+          </w:tcPr>
+          <w:p>
+            <w:pPr>
+              <w:rPr>
+                <w:rFonts w:ascii="Roboto" w:eastAsia="Roboto" w:hAnsi="Roboto" w:cs="Roboto"/>
+                <w:i/>
+                <w:iCs/>
+                <w:color w:val="1D2125"/>
+                <w:sz w:val="24"/>
+                <w:szCs w:val="24"/>
+                <w:lang w:val="en-US"/>
+              </w:rPr>
+            </w:pPr>
+            <w:r>
+              <w:rPr>
+                <w:rFonts w:ascii="Roboto" w:eastAsia="Roboto" w:hAnsi="Roboto" w:cs="Roboto"/>
+                <w:i/>
+                <w:iCs/>
+                <w:color w:val="1D2125"/>
+                <w:sz w:val="24"/>
+                <w:szCs w:val="24"/>
+              </w:rPr>
+              <w:t>What are your overall thoughts about this upcoming website</w:t>
+            </w:r>
+          </w:p>
+        </w:tc>
+        <w:tc>
+          <w:tcPr>
+            <w:tcW w:w="5378" w:type="dxa"/>
+          </w:tcPr>
+          <w:p>
+            <w:pPr>
+              <w:rPr>
+                <w:rFonts w:ascii="Roboto" w:eastAsia="Roboto" w:hAnsi="Roboto" w:cs="Roboto"/>
+                <w:i/>
+                <w:iCs/>
+                <w:color w:val="1D2125"/>
+                <w:sz w:val="24"/>
+                <w:szCs w:val="24"/>
+                <w:lang w:val="en-US"/>
+              </w:rPr>
+            </w:pPr>
+            <w:r>
+              <w:rPr>
+                <w:rFonts w:ascii="Roboto" w:eastAsia="Roboto" w:hAnsi="Roboto" w:cs="Roboto"/>
+                <w:i/>
+                <w:iCs/>
+                <w:color w:val="1D2125"/>
+                <w:sz w:val="24"/>
+                <w:szCs w:val="24"/>
+              </w:rPr>
+              <w:t>“I believe it’s a good idea, I hope it can stand out among the crowd.”</w:t>
+            </w:r>
+          </w:p>
+        </w:tc>
+      </w:tr>
+      <w:tr>
+        <w:trPr>
+          <w:trHeight w:val="300"/>
+        </w:trPr>
+        <w:tc>
+          <w:tcPr>
+            <w:tcW w:w="9350" w:type="dxa"/>
             <w:gridSpan w:val="2"/>
           </w:tcPr>
           <w:p>
@@ -3913,7 +3888,6 @@
                 <w:szCs w:val="24"/>
                 <w:lang w:val="en-US"/>
               </w:rPr>
-              <w:lastRenderedPageBreak/>
               <w:t xml:space="preserve">User Need Statements (list 5 statements) </w:t>
             </w:r>
           </w:p>
@@ -3925,7 +3899,7 @@
         </w:trPr>
         <w:tc>
           <w:tcPr>
-            <w:tcW w:w="9360" w:type="dxa"/>
+            <w:tcW w:w="9350" w:type="dxa"/>
             <w:gridSpan w:val="2"/>
           </w:tcPr>
           <w:p>
@@ -3948,20 +3922,19 @@
                 <w:color w:val="1D2125"/>
                 <w:sz w:val="24"/>
                 <w:szCs w:val="24"/>
-                <w:lang w:val="en-US"/>
-              </w:rPr>
-              <w:t>Insert statement 1 here</w:t>
-            </w:r>
-          </w:p>
-        </w:tc>
-      </w:tr>
-      <w:tr>
-        <w:trPr>
-          <w:trHeight w:val="300"/>
-        </w:trPr>
-        <w:tc>
-          <w:tcPr>
-            <w:tcW w:w="9360" w:type="dxa"/>
+              </w:rPr>
+              <w:t>Information on places for senior citizens (anything ages 50+)</w:t>
+            </w:r>
+          </w:p>
+        </w:tc>
+      </w:tr>
+      <w:tr>
+        <w:trPr>
+          <w:trHeight w:val="300"/>
+        </w:trPr>
+        <w:tc>
+          <w:tcPr>
+            <w:tcW w:w="9350" w:type="dxa"/>
             <w:gridSpan w:val="2"/>
           </w:tcPr>
           <w:p>
@@ -3986,18 +3959,18 @@
                 <w:szCs w:val="24"/>
                 <w:lang w:val="en-US"/>
               </w:rPr>
-              <w:t>Insert statement 2 here</w:t>
-            </w:r>
-          </w:p>
-        </w:tc>
-      </w:tr>
-      <w:tr>
-        <w:trPr>
-          <w:trHeight w:val="300"/>
-        </w:trPr>
-        <w:tc>
-          <w:tcPr>
-            <w:tcW w:w="9360" w:type="dxa"/>
+              <w:t>Easy Navigation through the website</w:t>
+            </w:r>
+          </w:p>
+        </w:tc>
+      </w:tr>
+      <w:tr>
+        <w:trPr>
+          <w:trHeight w:val="300"/>
+        </w:trPr>
+        <w:tc>
+          <w:tcPr>
+            <w:tcW w:w="9350" w:type="dxa"/>
             <w:gridSpan w:val="2"/>
           </w:tcPr>
           <w:p>
@@ -4020,20 +3993,19 @@
                 <w:color w:val="1D2125"/>
                 <w:sz w:val="24"/>
                 <w:szCs w:val="24"/>
-                <w:lang w:val="en-US"/>
-              </w:rPr>
-              <w:t>Insert statement 3 here</w:t>
-            </w:r>
-          </w:p>
-        </w:tc>
-      </w:tr>
-      <w:tr>
-        <w:trPr>
-          <w:trHeight w:val="300"/>
-        </w:trPr>
-        <w:tc>
-          <w:tcPr>
-            <w:tcW w:w="9360" w:type="dxa"/>
+              </w:rPr>
+              <w:t>Finding good deals for trips including flights, hotels, and even cruises</w:t>
+            </w:r>
+          </w:p>
+        </w:tc>
+      </w:tr>
+      <w:tr>
+        <w:trPr>
+          <w:trHeight w:val="300"/>
+        </w:trPr>
+        <w:tc>
+          <w:tcPr>
+            <w:tcW w:w="9350" w:type="dxa"/>
             <w:gridSpan w:val="2"/>
           </w:tcPr>
           <w:p>
@@ -4056,20 +4028,19 @@
                 <w:color w:val="1D2125"/>
                 <w:sz w:val="24"/>
                 <w:szCs w:val="24"/>
-                <w:lang w:val="en-US"/>
-              </w:rPr>
-              <w:t>Insert statement 4 here</w:t>
-            </w:r>
-          </w:p>
-        </w:tc>
-      </w:tr>
-      <w:tr>
-        <w:trPr>
-          <w:trHeight w:val="300"/>
-        </w:trPr>
-        <w:tc>
-          <w:tcPr>
-            <w:tcW w:w="9360" w:type="dxa"/>
+              </w:rPr>
+              <w:t>Being able to view reviews of the places that we can book</w:t>
+            </w:r>
+          </w:p>
+        </w:tc>
+      </w:tr>
+      <w:tr>
+        <w:trPr>
+          <w:trHeight w:val="300"/>
+        </w:trPr>
+        <w:tc>
+          <w:tcPr>
+            <w:tcW w:w="9350" w:type="dxa"/>
             <w:gridSpan w:val="2"/>
           </w:tcPr>
           <w:p>
@@ -4092,9 +4063,8 @@
                 <w:color w:val="1D2125"/>
                 <w:sz w:val="24"/>
                 <w:szCs w:val="24"/>
-                <w:lang w:val="en-US"/>
-              </w:rPr>
-              <w:t>Insert statement 5 here</w:t>
+              </w:rPr>
+              <w:t>Finding good deals for if we want to book a family trip</w:t>
             </w:r>
           </w:p>
         </w:tc>
@@ -4926,6 +4896,7 @@
                 <w:szCs w:val="24"/>
                 <w:lang w:val="en-US"/>
               </w:rPr>
+              <w:lastRenderedPageBreak/>
               <w:t xml:space="preserve">Member 1 User </w:t>
             </w:r>
             <w:r>
@@ -5186,7 +5157,6 @@
                 <w:szCs w:val="24"/>
                 <w:lang w:val="en-US"/>
               </w:rPr>
-              <w:lastRenderedPageBreak/>
               <w:t>Member 2 User Flow</w:t>
             </w:r>
           </w:p>

</xml_diff>

<commit_message>
Updated name on document
Name change completed
</commit_message>
<xml_diff>
--- a/documents/research_design.docx
+++ b/documents/research_design.docx
@@ -465,7 +465,13 @@
           </w:tcPr>
           <w:p>
             <w:r>
-              <w:t>Jennifer Lebrun</w:t>
+              <w:t>J</w:t>
+            </w:r>
+            <w:r>
+              <w:t>upiter</w:t>
+            </w:r>
+            <w:r>
+              <w:t xml:space="preserve"> Lebrun</w:t>
             </w:r>
           </w:p>
         </w:tc>
@@ -6785,6 +6791,7 @@
   <w:style w:type="character" w:default="1" w:styleId="DefaultParagraphFont">
     <w:name w:val="Default Paragraph Font"/>
     <w:uiPriority w:val="1"/>
+    <w:semiHidden/>
     <w:unhideWhenUsed/>
   </w:style>
   <w:style w:type="table" w:default="1" w:styleId="TableNormal">

</xml_diff>